<commit_message>
doc update on 12 user story
</commit_message>
<xml_diff>
--- a/Sprint 2 Plan Document.docx
+++ b/Sprint 2 Plan Document.docx
@@ -2137,29 +2137,7 @@
           <w:sz w:val="24"/>
           <w:szCs w:val="24"/>
         </w:rPr>
-        <w:t>“</w:t>
-      </w:r>
-      <w:r>
-        <w:rPr>
-          <w:rFonts w:asciiTheme="majorBidi" w:eastAsia="Times New Roman" w:hAnsiTheme="majorBidi" w:cstheme="majorBidi"/>
-          <w:i/>
-          <w:iCs/>
-          <w:color w:val="7030A0"/>
-          <w:sz w:val="24"/>
-          <w:szCs w:val="24"/>
-        </w:rPr>
-        <w:t>As a user, I want to search by dish</w:t>
-      </w:r>
-      <w:r>
-        <w:rPr>
-          <w:rFonts w:asciiTheme="majorBidi" w:eastAsia="Times New Roman" w:hAnsiTheme="majorBidi" w:cstheme="majorBidi"/>
-          <w:i/>
-          <w:iCs/>
-          <w:color w:val="7030A0"/>
-          <w:sz w:val="24"/>
-          <w:szCs w:val="24"/>
-        </w:rPr>
-        <w:t>’s name, so that I save some time.”</w:t>
+        <w:t>“As a user, I want to search by dish’s name, so that I save some time.”</w:t>
       </w:r>
     </w:p>
     <w:p>
@@ -4981,6 +4959,303 @@
           <w:sz w:val="24"/>
           <w:szCs w:val="24"/>
         </w:rPr>
+        <w:t>User story 12 “</w:t>
+      </w:r>
+      <w:r>
+        <w:rPr>
+          <w:rFonts w:asciiTheme="majorBidi" w:eastAsia="Times New Roman" w:hAnsiTheme="majorBidi" w:cstheme="majorBidi"/>
+          <w:i/>
+          <w:iCs/>
+          <w:color w:val="444444"/>
+          <w:sz w:val="24"/>
+          <w:szCs w:val="24"/>
+        </w:rPr>
+        <w:t xml:space="preserve">As a developer </w:t>
+      </w:r>
+    </w:p>
+    <w:p>
+      <w:pPr>
+        <w:rPr>
+          <w:rFonts w:asciiTheme="majorBidi" w:eastAsia="Times New Roman" w:hAnsiTheme="majorBidi" w:cstheme="majorBidi"/>
+          <w:i/>
+          <w:iCs/>
+          <w:color w:val="444444"/>
+          <w:sz w:val="24"/>
+          <w:szCs w:val="24"/>
+        </w:rPr>
+      </w:pPr>
+      <w:r>
+        <w:rPr>
+          <w:rFonts w:asciiTheme="majorBidi" w:eastAsia="Times New Roman" w:hAnsiTheme="majorBidi" w:cstheme="majorBidi"/>
+          <w:i/>
+          <w:iCs/>
+          <w:color w:val="444444"/>
+          <w:sz w:val="24"/>
+          <w:szCs w:val="24"/>
+        </w:rPr>
+        <w:t>I want to link the implemented project to ionic dashboard and link all members with it</w:t>
+      </w:r>
+    </w:p>
+    <w:p>
+      <w:pPr>
+        <w:rPr>
+          <w:rFonts w:asciiTheme="majorBidi" w:eastAsia="Times New Roman" w:hAnsiTheme="majorBidi" w:cstheme="majorBidi"/>
+          <w:i/>
+          <w:iCs/>
+          <w:color w:val="444444"/>
+          <w:sz w:val="24"/>
+          <w:szCs w:val="24"/>
+        </w:rPr>
+      </w:pPr>
+      <w:proofErr w:type="gramStart"/>
+      <w:r>
+        <w:rPr>
+          <w:rFonts w:asciiTheme="majorBidi" w:eastAsia="Times New Roman" w:hAnsiTheme="majorBidi" w:cstheme="majorBidi"/>
+          <w:i/>
+          <w:iCs/>
+          <w:color w:val="444444"/>
+          <w:sz w:val="24"/>
+          <w:szCs w:val="24"/>
+        </w:rPr>
+        <w:t>In order to</w:t>
+      </w:r>
+      <w:proofErr w:type="gramEnd"/>
+      <w:r>
+        <w:rPr>
+          <w:rFonts w:asciiTheme="majorBidi" w:eastAsia="Times New Roman" w:hAnsiTheme="majorBidi" w:cstheme="majorBidi"/>
+          <w:i/>
+          <w:iCs/>
+          <w:color w:val="444444"/>
+          <w:sz w:val="24"/>
+          <w:szCs w:val="24"/>
+        </w:rPr>
+        <w:t xml:space="preserve"> make it public for all clients</w:t>
+      </w:r>
+      <w:r>
+        <w:rPr>
+          <w:rFonts w:asciiTheme="majorBidi" w:eastAsia="Times New Roman" w:hAnsiTheme="majorBidi" w:cstheme="majorBidi"/>
+          <w:i/>
+          <w:iCs/>
+          <w:color w:val="444444"/>
+          <w:sz w:val="24"/>
+          <w:szCs w:val="24"/>
+        </w:rPr>
+        <w:t>”</w:t>
+      </w:r>
+    </w:p>
+    <w:p>
+      <w:pPr>
+        <w:rPr>
+          <w:rFonts w:ascii="Times New Roman" w:eastAsia="Times New Roman" w:hAnsi="Times New Roman" w:cs="Times New Roman"/>
+          <w:sz w:val="24"/>
+          <w:szCs w:val="24"/>
+          <w:lang w:eastAsia="ja-JP"/>
+        </w:rPr>
+      </w:pPr>
+      <w:r>
+        <w:rPr>
+          <w:rFonts w:asciiTheme="majorBidi" w:eastAsia="Times New Roman" w:hAnsiTheme="majorBidi" w:cstheme="majorBidi"/>
+          <w:i/>
+          <w:iCs/>
+          <w:color w:val="444444"/>
+          <w:sz w:val="24"/>
+          <w:szCs w:val="24"/>
+        </w:rPr>
+        <w:t xml:space="preserve">Task 1: </w:t>
+      </w:r>
+      <w:r>
+        <w:rPr>
+          <w:rFonts w:ascii="Times New Roman" w:eastAsia="Times New Roman" w:hAnsi="Times New Roman" w:cs="Times New Roman"/>
+          <w:sz w:val="24"/>
+          <w:szCs w:val="24"/>
+          <w:lang w:eastAsia="ja-JP"/>
+        </w:rPr>
+        <w:t>implement needed code for link</w:t>
+      </w:r>
+      <w:r>
+        <w:rPr>
+          <w:rFonts w:ascii="Times New Roman" w:eastAsia="Times New Roman" w:hAnsi="Times New Roman" w:cs="Times New Roman"/>
+          <w:sz w:val="24"/>
+          <w:szCs w:val="24"/>
+          <w:lang w:eastAsia="ja-JP"/>
+        </w:rPr>
+        <w:t xml:space="preserve"> (5 hours)</w:t>
+      </w:r>
+    </w:p>
+    <w:p>
+      <w:pPr>
+        <w:rPr>
+          <w:rFonts w:ascii="Times New Roman" w:eastAsia="Times New Roman" w:hAnsi="Times New Roman" w:cs="Times New Roman"/>
+          <w:sz w:val="24"/>
+          <w:szCs w:val="24"/>
+          <w:lang w:eastAsia="ja-JP"/>
+        </w:rPr>
+      </w:pPr>
+      <w:r>
+        <w:rPr>
+          <w:rFonts w:ascii="Times New Roman" w:eastAsia="Times New Roman" w:hAnsi="Times New Roman" w:cs="Times New Roman"/>
+          <w:sz w:val="24"/>
+          <w:szCs w:val="24"/>
+          <w:lang w:eastAsia="ja-JP"/>
+        </w:rPr>
+        <w:t xml:space="preserve">Task 2: </w:t>
+      </w:r>
+      <w:r>
+        <w:rPr>
+          <w:rFonts w:ascii="Arial" w:hAnsi="Arial" w:cs="Arial"/>
+          <w:color w:val="333333"/>
+          <w:sz w:val="20"/>
+          <w:szCs w:val="20"/>
+          <w:shd w:val="clear" w:color="auto" w:fill="FFFFFF"/>
+        </w:rPr>
+        <w:t>test the connection</w:t>
+      </w:r>
+      <w:r>
+        <w:rPr>
+          <w:rFonts w:ascii="Arial" w:hAnsi="Arial" w:cs="Arial"/>
+          <w:color w:val="333333"/>
+          <w:sz w:val="20"/>
+          <w:szCs w:val="20"/>
+          <w:shd w:val="clear" w:color="auto" w:fill="FFFFFF"/>
+        </w:rPr>
+        <w:t xml:space="preserve"> (6 </w:t>
+      </w:r>
+      <w:proofErr w:type="gramStart"/>
+      <w:r>
+        <w:rPr>
+          <w:rFonts w:ascii="Arial" w:hAnsi="Arial" w:cs="Arial"/>
+          <w:color w:val="333333"/>
+          <w:sz w:val="20"/>
+          <w:szCs w:val="20"/>
+          <w:shd w:val="clear" w:color="auto" w:fill="FFFFFF"/>
+        </w:rPr>
+        <w:t>hours )</w:t>
+      </w:r>
+      <w:proofErr w:type="gramEnd"/>
+    </w:p>
+    <w:p>
+      <w:pPr>
+        <w:rPr>
+          <w:rFonts w:ascii="Times New Roman" w:eastAsia="Times New Roman" w:hAnsi="Times New Roman" w:cs="Times New Roman"/>
+          <w:sz w:val="24"/>
+          <w:szCs w:val="24"/>
+          <w:lang w:eastAsia="ja-JP"/>
+        </w:rPr>
+      </w:pPr>
+      <w:r>
+        <w:rPr>
+          <w:rFonts w:ascii="Times New Roman" w:eastAsia="Times New Roman" w:hAnsi="Times New Roman" w:cs="Times New Roman"/>
+          <w:sz w:val="24"/>
+          <w:szCs w:val="24"/>
+          <w:lang w:eastAsia="ja-JP"/>
+        </w:rPr>
+        <w:t xml:space="preserve">Task 3: </w:t>
+      </w:r>
+      <w:r>
+        <w:rPr>
+          <w:rFonts w:ascii="Arial" w:hAnsi="Arial" w:cs="Arial"/>
+          <w:color w:val="333333"/>
+          <w:sz w:val="20"/>
+          <w:szCs w:val="20"/>
+          <w:shd w:val="clear" w:color="auto" w:fill="FFFFFF"/>
+        </w:rPr>
+        <w:t>upload it to ionic viewer</w:t>
+      </w:r>
+      <w:r>
+        <w:rPr>
+          <w:rFonts w:ascii="Arial" w:hAnsi="Arial" w:cs="Arial"/>
+          <w:color w:val="333333"/>
+          <w:sz w:val="20"/>
+          <w:szCs w:val="20"/>
+          <w:shd w:val="clear" w:color="auto" w:fill="FFFFFF"/>
+        </w:rPr>
+        <w:t xml:space="preserve"> (1 </w:t>
+      </w:r>
+      <w:proofErr w:type="gramStart"/>
+      <w:r>
+        <w:rPr>
+          <w:rFonts w:ascii="Arial" w:hAnsi="Arial" w:cs="Arial"/>
+          <w:color w:val="333333"/>
+          <w:sz w:val="20"/>
+          <w:szCs w:val="20"/>
+          <w:shd w:val="clear" w:color="auto" w:fill="FFFFFF"/>
+        </w:rPr>
+        <w:t>hour )</w:t>
+      </w:r>
+      <w:proofErr w:type="gramEnd"/>
+    </w:p>
+    <w:p>
+      <w:pPr>
+        <w:pBdr>
+          <w:bottom w:val="single" w:sz="12" w:space="1" w:color="auto"/>
+        </w:pBdr>
+        <w:rPr>
+          <w:rFonts w:ascii="Times New Roman" w:eastAsia="Times New Roman" w:hAnsi="Times New Roman" w:cs="Times New Roman"/>
+          <w:sz w:val="24"/>
+          <w:szCs w:val="24"/>
+          <w:lang w:eastAsia="ja-JP"/>
+        </w:rPr>
+      </w:pPr>
+      <w:r>
+        <w:rPr>
+          <w:rFonts w:ascii="Times New Roman" w:eastAsia="Times New Roman" w:hAnsi="Times New Roman" w:cs="Times New Roman"/>
+          <w:sz w:val="24"/>
+          <w:szCs w:val="24"/>
+          <w:lang w:eastAsia="ja-JP"/>
+        </w:rPr>
+        <w:lastRenderedPageBreak/>
+        <w:t>Total for user story 12</w:t>
+      </w:r>
+      <w:r>
+        <w:rPr>
+          <w:rFonts w:ascii="Times New Roman" w:eastAsia="Times New Roman" w:hAnsi="Times New Roman" w:cs="Times New Roman"/>
+          <w:sz w:val="24"/>
+          <w:szCs w:val="24"/>
+          <w:lang w:eastAsia="ja-JP"/>
+        </w:rPr>
+        <w:t>: 2 days</w:t>
+      </w:r>
+    </w:p>
+    <w:p>
+      <w:pPr>
+        <w:rPr>
+          <w:rFonts w:ascii="Times New Roman" w:eastAsia="Times New Roman" w:hAnsi="Times New Roman" w:cs="Times New Roman"/>
+          <w:sz w:val="24"/>
+          <w:szCs w:val="24"/>
+          <w:lang w:eastAsia="ja-JP"/>
+        </w:rPr>
+      </w:pPr>
+    </w:p>
+    <w:p>
+      <w:pPr>
+        <w:rPr>
+          <w:rFonts w:ascii="Times New Roman" w:eastAsia="Times New Roman" w:hAnsi="Times New Roman" w:cs="Times New Roman"/>
+          <w:sz w:val="24"/>
+          <w:szCs w:val="24"/>
+          <w:lang w:eastAsia="ja-JP"/>
+        </w:rPr>
+      </w:pPr>
+    </w:p>
+    <w:p>
+      <w:pPr>
+        <w:rPr>
+          <w:rFonts w:asciiTheme="majorBidi" w:eastAsia="Times New Roman" w:hAnsiTheme="majorBidi" w:cstheme="majorBidi"/>
+          <w:i/>
+          <w:iCs/>
+          <w:color w:val="444444"/>
+          <w:sz w:val="24"/>
+          <w:szCs w:val="24"/>
+        </w:rPr>
+      </w:pPr>
+      <w:r>
+        <w:rPr>
+          <w:rFonts w:asciiTheme="majorBidi" w:eastAsia="Times New Roman" w:hAnsiTheme="majorBidi" w:cstheme="majorBidi"/>
+          <w:i/>
+          <w:iCs/>
+          <w:color w:val="444444"/>
+          <w:sz w:val="24"/>
+          <w:szCs w:val="24"/>
+        </w:rPr>
         <w:br w:type="page"/>
       </w:r>
     </w:p>
@@ -5169,7 +5444,18 @@
           <w:sz w:val="24"/>
           <w:szCs w:val="24"/>
         </w:rPr>
-        <w:t>alkhunifer</w:t>
+        <w:t>A</w:t>
+      </w:r>
+      <w:r>
+        <w:rPr>
+          <w:rFonts w:asciiTheme="majorBidi" w:eastAsia="Times New Roman" w:hAnsiTheme="majorBidi" w:cstheme="majorBidi"/>
+          <w:i/>
+          <w:iCs/>
+          <w:color w:val="444444"/>
+          <w:sz w:val="24"/>
+          <w:szCs w:val="24"/>
+        </w:rPr>
+        <w:t>lkhunifer</w:t>
       </w:r>
       <w:proofErr w:type="spellEnd"/>
       <w:r>
@@ -5203,7 +5489,30 @@
           <w:sz w:val="24"/>
           <w:szCs w:val="24"/>
         </w:rPr>
-        <w:t xml:space="preserve">, </w:t>
+        <w:t>,</w:t>
+      </w:r>
+      <w:proofErr w:type="gramStart"/>
+      <w:r>
+        <w:rPr>
+          <w:rFonts w:asciiTheme="majorBidi" w:eastAsia="Times New Roman" w:hAnsiTheme="majorBidi" w:cstheme="majorBidi"/>
+          <w:i/>
+          <w:iCs/>
+          <w:color w:val="444444"/>
+          <w:sz w:val="24"/>
+          <w:szCs w:val="24"/>
+        </w:rPr>
+        <w:t xml:space="preserve">12 </w:t>
+      </w:r>
+      <w:r>
+        <w:rPr>
+          <w:rFonts w:asciiTheme="majorBidi" w:eastAsia="Times New Roman" w:hAnsiTheme="majorBidi" w:cstheme="majorBidi"/>
+          <w:i/>
+          <w:iCs/>
+          <w:color w:val="444444"/>
+          <w:sz w:val="24"/>
+          <w:szCs w:val="24"/>
+        </w:rPr>
+        <w:t xml:space="preserve"> </w:t>
       </w:r>
       <w:r>
         <w:rPr>
@@ -5216,6 +5525,7 @@
         </w:rPr>
         <w:t>all</w:t>
       </w:r>
+      <w:proofErr w:type="gramEnd"/>
       <w:r>
         <w:rPr>
           <w:rFonts w:asciiTheme="majorBidi" w:eastAsia="Times New Roman" w:hAnsiTheme="majorBidi" w:cstheme="majorBidi"/>
@@ -5656,7 +5966,7 @@
         <w:rStyle w:val="PageNumber"/>
         <w:noProof/>
       </w:rPr>
-      <w:t>8</w:t>
+      <w:t>9</w:t>
     </w:r>
     <w:r>
       <w:rPr>
@@ -6978,6 +7288,11 @@
       </w:tblBorders>
     </w:tblPr>
   </w:style>
+  <w:style w:type="character" w:customStyle="1" w:styleId="name">
+    <w:name w:val="name"/>
+    <w:basedOn w:val="DefaultParagraphFont"/>
+    <w:rsid w:val="00644EC2"/>
+  </w:style>
 </w:styles>
 </file>
 

</xml_diff>